<commit_message>
EDIT: tabela mysql recurso_url
</commit_message>
<xml_diff>
--- a/Documentação/MODELO_DOC_BD.docx
+++ b/Documentação/MODELO_DOC_BD.docx
@@ -1791,7 +1791,6 @@
                 <w:szCs w:val="20"/>
               </w:rPr>
             </w:pPr>
-            <w:proofErr w:type="gramStart"/>
             <w:r>
               <w:rPr>
                 <w:sz w:val="20"/>
@@ -1799,7 +1798,6 @@
               </w:rPr>
               <w:t>TITULO</w:t>
             </w:r>
-            <w:proofErr w:type="gramEnd"/>
           </w:p>
         </w:tc>
         <w:tc>
@@ -1977,18 +1975,21 @@
           </w:tcPr>
           <w:p>
             <w:pPr>
-              <w:spacing w:before="120" w:after="120"/>
-              <w:rPr>
-                <w:sz w:val="20"/>
-                <w:szCs w:val="20"/>
-              </w:rPr>
-            </w:pPr>
-            <w:r>
-              <w:rPr>
-                <w:sz w:val="20"/>
-                <w:szCs w:val="20"/>
-              </w:rPr>
-              <w:t>ATIVO</w:t>
+              <w:tabs>
+                <w:tab w:val="left" w:pos="1065"/>
+              </w:tabs>
+              <w:spacing w:before="120" w:after="120"/>
+              <w:rPr>
+                <w:sz w:val="20"/>
+                <w:szCs w:val="20"/>
+              </w:rPr>
+            </w:pPr>
+            <w:r>
+              <w:rPr>
+                <w:sz w:val="20"/>
+                <w:szCs w:val="20"/>
+              </w:rPr>
+              <w:t>RECURSO_URL</w:t>
             </w:r>
           </w:p>
         </w:tc>
@@ -2009,7 +2010,7 @@
                 <w:sz w:val="20"/>
                 <w:szCs w:val="20"/>
               </w:rPr>
-              <w:t>Controlar a visibilidade do post</w:t>
+              <w:t xml:space="preserve">URL para imagem e vídeo </w:t>
             </w:r>
           </w:p>
         </w:tc>

</xml_diff>